<commit_message>
link al repositorio en .pdf y .doc
</commit_message>
<xml_diff>
--- a/TP-DB1.docx
+++ b/TP-DB1.docx
@@ -735,26 +735,17 @@
       </w:r>
       <w:proofErr w:type="spellEnd"/>
       <w:r>
-        <w:t xml:space="preserve"> se divide operativamente en varios departamentos (vestuario, perfumería, etc.). Cada departamento, que se identifica por un código, maneja un conjunto prede</w:t>
-      </w:r>
-      <w:r>
-        <w:t xml:space="preserve">finido de artículos. Cada artículo, a su vez, tiene un código único, un nombre y un cierto precio de venta. Cada artículo puede ser adquirido a varios proveedores. </w:t>
-      </w:r>
-    </w:p>
-    <w:p>
-      <w:r>
-        <w:t xml:space="preserve"> El costo de adquisición de cada artículo varía dependiendo del proveedor. Los proveedores </w:t>
-      </w:r>
-      <w:r>
-        <w:t xml:space="preserve">se identifican por CUIT, e interesa conocer su nombre y dirección. Cada artículo se encuentra disponible en un único departamento. </w:t>
-      </w:r>
-    </w:p>
-    <w:p>
-      <w:r>
-        <w:t xml:space="preserve"> Por su parte se desea llevar registro de las ventas, de los vendedores y de los clientes de cada departamento, para poder l</w:t>
-      </w:r>
-      <w:r>
-        <w:t>uego generar información estadística.</w:t>
+        <w:t xml:space="preserve"> se divide operativamente en varios departamentos (vestuario, perfumería, etc.). Cada departamento, que se identifica por un código, maneja un conjunto predefinido de artículos. Cada artículo, a su vez, tiene un código único, un nombre y un cierto precio de venta. Cada artículo puede ser adquirido a varios proveedores. </w:t>
+      </w:r>
+    </w:p>
+    <w:p>
+      <w:r>
+        <w:t xml:space="preserve"> El costo de adquisición de cada artículo varía dependiendo del proveedor. Los proveedores se identifican por CUIT, e interesa conocer su nombre y dirección. Cada artículo se encuentra disponible en un único departamento. </w:t>
+      </w:r>
+    </w:p>
+    <w:p>
+      <w:r>
+        <w:t xml:space="preserve"> Por su parte se desea llevar registro de las ventas, de los vendedores y de los clientes de cada departamento, para poder luego generar información estadística.</w:t>
       </w:r>
     </w:p>
     <w:p>
@@ -769,10 +760,7 @@
     </w:p>
     <w:p>
       <w:r>
-        <w:t>1) Generar el modelo de interrelación corr</w:t>
-      </w:r>
-      <w:r>
-        <w:t>espondiente</w:t>
+        <w:t>1) Generar el modelo de interrelación correspondiente</w:t>
       </w:r>
     </w:p>
     <w:p>
@@ -787,10 +775,7 @@
     </w:p>
     <w:p>
       <w:r>
-        <w:t>4) Generar un script para definir una base de dat</w:t>
-      </w:r>
-      <w:r>
-        <w:t xml:space="preserve">os, sus tablas. También los </w:t>
+        <w:t xml:space="preserve">4) Generar un script para definir una base de datos, sus tablas. También los </w:t>
       </w:r>
       <w:proofErr w:type="spellStart"/>
       <w:r>
@@ -813,10 +798,7 @@
     </w:p>
     <w:p>
       <w:r>
-        <w:t>a- Listar los datos completos de los provee</w:t>
-      </w:r>
-      <w:r>
-        <w:t xml:space="preserve">dores a los que se les compra </w:t>
+        <w:t xml:space="preserve">a- Listar los datos completos de los proveedores a los que se les compra </w:t>
       </w:r>
       <w:proofErr w:type="spellStart"/>
       <w:proofErr w:type="gramStart"/>
@@ -831,10 +813,7 @@
     </w:p>
     <w:p>
       <w:r>
-        <w:t>b- Listar los datos completos de los clientes que compraron todos los artículos</w:t>
-      </w:r>
-      <w:r>
-        <w:t xml:space="preserve"> que le compramos al proveedor "El Millonario SA" </w:t>
+        <w:t xml:space="preserve">b- Listar los datos completos de los clientes que compraron todos los artículos que le compramos al proveedor "El Millonario SA" </w:t>
       </w:r>
     </w:p>
     <w:p>
@@ -865,7 +844,6 @@
         <w:t xml:space="preserve"> de 50 clientes diferentes</w:t>
       </w:r>
     </w:p>
-    <w:p/>
     <w:p>
       <w:pPr>
         <w:rPr>
@@ -880,7 +858,7 @@
       </w:pPr>
     </w:p>
     <w:p>
-      <w:r>
+      <w:pPr>
         <w:rPr>
           <w:rFonts w:ascii="Tahoma" w:hAnsi="Tahoma" w:cs="Tahoma"/>
           <w:b/>
@@ -890,12 +868,63 @@
           <w:szCs w:val="26"/>
           <w:u w:val="single"/>
         </w:rPr>
+      </w:pPr>
+      <w:r>
+        <w:rPr>
+          <w:rFonts w:ascii="Tahoma" w:hAnsi="Tahoma" w:cs="Tahoma"/>
+          <w:b/>
+          <w:bCs/>
+          <w:color w:val="000000"/>
+          <w:sz w:val="26"/>
+          <w:szCs w:val="26"/>
+          <w:u w:val="single"/>
+        </w:rPr>
         <w:lastRenderedPageBreak/>
+        <w:t>Repositorio GIT</w:t>
+      </w:r>
+    </w:p>
+    <w:p>
+      <w:hyperlink r:id="rId5" w:history="1">
+        <w:r>
+          <w:rPr>
+            <w:rStyle w:val="Hipervnculo"/>
+          </w:rPr>
+          <w:t>https://github.com/matiasnoriega/tp-</w:t>
+        </w:r>
+        <w:r>
+          <w:rPr>
+            <w:rStyle w:val="Hipervnculo"/>
+          </w:rPr>
+          <w:t>d</w:t>
+        </w:r>
+        <w:r>
+          <w:rPr>
+            <w:rStyle w:val="Hipervnculo"/>
+          </w:rPr>
+          <w:t>b1</w:t>
+        </w:r>
+      </w:hyperlink>
+    </w:p>
+    <w:p>
+      <w:r>
+        <w:rPr>
+          <w:rFonts w:ascii="Tahoma" w:hAnsi="Tahoma" w:cs="Tahoma"/>
+          <w:b/>
+          <w:bCs/>
+          <w:color w:val="000000"/>
+          <w:sz w:val="26"/>
+          <w:szCs w:val="26"/>
+          <w:u w:val="single"/>
+        </w:rPr>
         <w:t>DER</w:t>
       </w:r>
     </w:p>
     <w:p>
       <w:r>
+        <w:rPr>
+          <w:noProof/>
+          <w:lang w:eastAsia="es-AR"/>
+        </w:rPr>
         <w:drawing>
           <wp:inline distT="0" distB="0" distL="19050" distR="9525">
             <wp:extent cx="5610225" cy="2854880"/>
@@ -914,7 +943,7 @@
                     </pic:cNvPicPr>
                   </pic:nvPicPr>
                   <pic:blipFill>
-                    <a:blip r:embed="rId5" cstate="print"/>
+                    <a:blip r:embed="rId6" cstate="print"/>
                     <a:stretch>
                       <a:fillRect/>
                     </a:stretch>
@@ -973,7 +1002,7 @@
                     </pic:cNvPicPr>
                   </pic:nvPicPr>
                   <pic:blipFill>
-                    <a:blip r:embed="rId6" cstate="print"/>
+                    <a:blip r:embed="rId7" cstate="print"/>
                     <a:stretch>
                       <a:fillRect/>
                     </a:stretch>
@@ -1057,7 +1086,6 @@
           <w:szCs w:val="26"/>
           <w:u w:val="single"/>
         </w:rPr>
-        <w:lastRenderedPageBreak/>
         <w:t>MR</w:t>
       </w:r>
     </w:p>
@@ -1665,6 +1693,7 @@
   <w:style w:type="character" w:default="1" w:styleId="Fuentedeprrafopredeter">
     <w:name w:val="Default Paragraph Font"/>
     <w:uiPriority w:val="1"/>
+    <w:semiHidden/>
     <w:unhideWhenUsed/>
   </w:style>
   <w:style w:type="table" w:default="1" w:styleId="Tablanormal">
@@ -1804,6 +1833,29 @@
       <w:rFonts w:ascii="Tahoma" w:hAnsi="Tahoma" w:cs="Tahoma"/>
       <w:sz w:val="16"/>
       <w:szCs w:val="16"/>
+    </w:rPr>
+  </w:style>
+  <w:style w:type="character" w:styleId="Hipervnculo">
+    <w:name w:val="Hyperlink"/>
+    <w:basedOn w:val="Fuentedeprrafopredeter"/>
+    <w:uiPriority w:val="99"/>
+    <w:unhideWhenUsed/>
+    <w:rsid w:val="00447A3C"/>
+    <w:rPr>
+      <w:color w:val="0000FF" w:themeColor="hyperlink"/>
+      <w:u w:val="single"/>
+    </w:rPr>
+  </w:style>
+  <w:style w:type="character" w:styleId="Hipervnculovisitado">
+    <w:name w:val="FollowedHyperlink"/>
+    <w:basedOn w:val="Fuentedeprrafopredeter"/>
+    <w:uiPriority w:val="99"/>
+    <w:semiHidden/>
+    <w:unhideWhenUsed/>
+    <w:rsid w:val="00447A3C"/>
+    <w:rPr>
+      <w:color w:val="800080" w:themeColor="followedHyperlink"/>
+      <w:u w:val="single"/>
     </w:rPr>
   </w:style>
 </w:styles>

</xml_diff>